<commit_message>
Further Modifications to M2 doc
</commit_message>
<xml_diff>
--- a/Milestone 2.docx
+++ b/Milestone 2.docx
@@ -4237,7 +4237,163 @@
       </w:r>
       <w:proofErr w:type="spellStart"/>
       <w:r>
-        <w:t>AnnualSalary</w:t>
+        <w:t>HourlyWage</w:t>
+      </w:r>
+      <w:proofErr w:type="spellEnd"/>
+      <w:r>
+        <w:t>,</w:t>
+      </w:r>
+      <w:r>
+        <w:t xml:space="preserve"> </w:t>
+      </w:r>
+      <w:proofErr w:type="spellStart"/>
+      <w:r>
+        <w:t>HoursPerWeek</w:t>
+      </w:r>
+      <w:proofErr w:type="spellEnd"/>
+      <w:r>
+        <w:t>,</w:t>
+      </w:r>
+      <w:r>
+        <w:t xml:space="preserve"> </w:t>
+      </w:r>
+      <w:proofErr w:type="spellStart"/>
+      <w:r>
+        <w:t>FulltimeStatus</w:t>
+      </w:r>
+      <w:proofErr w:type="spellEnd"/>
+    </w:p>
+    <w:p>
+      <w:pPr>
+        <w:pStyle w:val="ListParagraph"/>
+        <w:numPr>
+          <w:ilvl w:val="0"/>
+          <w:numId w:val="1"/>
+        </w:numPr>
+      </w:pPr>
+      <w:r>
+        <w:t xml:space="preserve">EID </w:t>
+      </w:r>
+      <w:r>
+        <w:rPr>
+          <w:rFonts w:ascii="Wingdings" w:eastAsia="Wingdings" w:hAnsi="Wingdings" w:cs="Wingdings"/>
+        </w:rPr>
+        <w:t>à</w:t>
+      </w:r>
+      <w:r>
+        <w:t xml:space="preserve"> </w:t>
+      </w:r>
+      <w:proofErr w:type="spellStart"/>
+      <w:r>
+        <w:t>AlcoholServingCertification</w:t>
+      </w:r>
+      <w:proofErr w:type="spellEnd"/>
+    </w:p>
+    <w:p>
+      <w:pPr>
+        <w:pStyle w:val="ListParagraph"/>
+        <w:numPr>
+          <w:ilvl w:val="0"/>
+          <w:numId w:val="1"/>
+        </w:numPr>
+      </w:pPr>
+      <w:r>
+        <w:t xml:space="preserve">EID </w:t>
+      </w:r>
+      <w:r>
+        <w:rPr>
+          <w:rFonts w:ascii="Wingdings" w:eastAsia="Wingdings" w:hAnsi="Wingdings" w:cs="Wingdings"/>
+        </w:rPr>
+        <w:t>à</w:t>
+      </w:r>
+      <w:r>
+        <w:t xml:space="preserve"> Rank</w:t>
+      </w:r>
+    </w:p>
+    <w:p>
+      <w:pPr>
+        <w:pStyle w:val="ListParagraph"/>
+        <w:numPr>
+          <w:ilvl w:val="0"/>
+          <w:numId w:val="1"/>
+        </w:numPr>
+      </w:pPr>
+      <w:r>
+        <w:t xml:space="preserve">EID </w:t>
+      </w:r>
+      <w:r>
+        <w:rPr>
+          <w:rFonts w:ascii="Wingdings" w:eastAsia="Wingdings" w:hAnsi="Wingdings" w:cs="Wingdings"/>
+        </w:rPr>
+        <w:t>à</w:t>
+      </w:r>
+      <w:r>
+        <w:t xml:space="preserve"> </w:t>
+      </w:r>
+      <w:r>
+        <w:t>RID</w:t>
+      </w:r>
+    </w:p>
+    <w:p>
+      <w:pPr>
+        <w:pStyle w:val="ListParagraph"/>
+        <w:numPr>
+          <w:ilvl w:val="0"/>
+          <w:numId w:val="1"/>
+        </w:numPr>
+      </w:pPr>
+      <w:r>
+        <w:t xml:space="preserve">EID, RID </w:t>
+      </w:r>
+      <w:r>
+        <w:rPr>
+          <w:rFonts w:ascii="Wingdings" w:eastAsia="Wingdings" w:hAnsi="Wingdings" w:cs="Wingdings"/>
+        </w:rPr>
+        <w:t>à</w:t>
+      </w:r>
+      <w:r>
+        <w:t xml:space="preserve"> </w:t>
+      </w:r>
+      <w:proofErr w:type="spellStart"/>
+      <w:r>
+        <w:t>DateEmployed</w:t>
+      </w:r>
+      <w:proofErr w:type="spellEnd"/>
+    </w:p>
+    <w:p>
+      <w:pPr>
+        <w:pStyle w:val="ListParagraph"/>
+        <w:numPr>
+          <w:ilvl w:val="0"/>
+          <w:numId w:val="1"/>
+        </w:numPr>
+      </w:pPr>
+      <w:r>
+        <w:t>OID</w:t>
+      </w:r>
+      <w:r>
+        <w:t xml:space="preserve"> </w:t>
+      </w:r>
+      <w:r>
+        <w:rPr>
+          <w:rFonts w:ascii="Wingdings" w:eastAsia="Wingdings" w:hAnsi="Wingdings" w:cs="Wingdings"/>
+        </w:rPr>
+        <w:t>à</w:t>
+      </w:r>
+      <w:r>
+        <w:t xml:space="preserve"> </w:t>
+      </w:r>
+      <w:proofErr w:type="spellStart"/>
+      <w:r>
+        <w:t>TotalPrice</w:t>
+      </w:r>
+      <w:proofErr w:type="spellEnd"/>
+      <w:r>
+        <w:t xml:space="preserve">, Date, </w:t>
+      </w:r>
+      <w:proofErr w:type="spellStart"/>
+      <w:r>
+        <w:t>SatisfactionRating</w:t>
       </w:r>
       <w:proofErr w:type="spellEnd"/>
       <w:r>
@@ -4245,20 +4401,145 @@
       </w:r>
       <w:proofErr w:type="spellStart"/>
       <w:r>
+        <w:t>CEmail</w:t>
+      </w:r>
+      <w:proofErr w:type="spellEnd"/>
+      <w:r>
+        <w:t>, RID, EID</w:t>
+      </w:r>
+    </w:p>
+    <w:p>
+      <w:r>
+        <w:t>Other FDs:</w:t>
+      </w:r>
+    </w:p>
+    <w:p>
+      <w:pPr>
+        <w:pStyle w:val="ListParagraph"/>
+        <w:numPr>
+          <w:ilvl w:val="0"/>
+          <w:numId w:val="1"/>
+        </w:numPr>
+      </w:pPr>
+      <w:proofErr w:type="spellStart"/>
+      <w:r>
+        <w:t>RName</w:t>
+      </w:r>
+      <w:proofErr w:type="spellEnd"/>
+      <w:r>
+        <w:t xml:space="preserve"> </w:t>
+      </w:r>
+      <w:r>
+        <w:rPr>
+          <w:rFonts w:ascii="Wingdings" w:eastAsia="Wingdings" w:hAnsi="Wingdings" w:cs="Wingdings"/>
+        </w:rPr>
+        <w:t>à</w:t>
+      </w:r>
+      <w:r>
+        <w:t xml:space="preserve"> Cuisine</w:t>
+      </w:r>
+    </w:p>
+    <w:p>
+      <w:pPr>
+        <w:pStyle w:val="ListParagraph"/>
+        <w:numPr>
+          <w:ilvl w:val="1"/>
+          <w:numId w:val="1"/>
+        </w:numPr>
+      </w:pPr>
+      <w:r>
+        <w:t xml:space="preserve">E.g. </w:t>
+      </w:r>
+      <w:r>
+        <w:t xml:space="preserve">Jo’s Italian Deli </w:t>
+      </w:r>
+      <w:r>
+        <w:rPr>
+          <w:rFonts w:ascii="Wingdings" w:eastAsia="Wingdings" w:hAnsi="Wingdings" w:cs="Wingdings"/>
+        </w:rPr>
+        <w:t>à</w:t>
+      </w:r>
+      <w:r>
+        <w:t xml:space="preserve"> Italian</w:t>
+      </w:r>
+    </w:p>
+    <w:p>
+      <w:pPr>
+        <w:pStyle w:val="ListParagraph"/>
+        <w:numPr>
+          <w:ilvl w:val="1"/>
+          <w:numId w:val="1"/>
+        </w:numPr>
+      </w:pPr>
+      <w:r>
+        <w:t xml:space="preserve">E.g. </w:t>
+      </w:r>
+      <w:r>
+        <w:t xml:space="preserve">Nelly’s Brunch Pantry </w:t>
+      </w:r>
+      <w:r>
+        <w:rPr>
+          <w:rFonts w:ascii="Wingdings" w:eastAsia="Wingdings" w:hAnsi="Wingdings" w:cs="Wingdings"/>
+        </w:rPr>
+        <w:t>à</w:t>
+      </w:r>
+      <w:r>
+        <w:t xml:space="preserve"> Brunch</w:t>
+      </w:r>
+    </w:p>
+    <w:p>
+      <w:pPr>
+        <w:pStyle w:val="ListParagraph"/>
+        <w:numPr>
+          <w:ilvl w:val="0"/>
+          <w:numId w:val="1"/>
+        </w:numPr>
+      </w:pPr>
+      <w:proofErr w:type="spellStart"/>
+      <w:r>
+        <w:t>HoursPerWeek</w:t>
+      </w:r>
+      <w:proofErr w:type="spellEnd"/>
+      <w:r>
+        <w:t xml:space="preserve"> </w:t>
+      </w:r>
+      <w:r>
+        <w:rPr>
+          <w:rFonts w:ascii="Wingdings" w:eastAsia="Wingdings" w:hAnsi="Wingdings" w:cs="Wingdings"/>
+        </w:rPr>
+        <w:t>à</w:t>
+      </w:r>
+      <w:r>
+        <w:t xml:space="preserve"> </w:t>
+      </w:r>
+      <w:proofErr w:type="spellStart"/>
+      <w:r>
         <w:t>FulltimeStatus</w:t>
       </w:r>
       <w:proofErr w:type="spellEnd"/>
-    </w:p>
-    <w:p>
-      <w:pPr>
-        <w:pStyle w:val="ListParagraph"/>
-        <w:numPr>
-          <w:ilvl w:val="0"/>
-          <w:numId w:val="1"/>
-        </w:numPr>
-      </w:pPr>
-      <w:r>
-        <w:t xml:space="preserve">EID </w:t>
+      <w:r>
+        <w:t xml:space="preserve"> </w:t>
+      </w:r>
+    </w:p>
+    <w:p>
+      <w:pPr>
+        <w:pStyle w:val="ListParagraph"/>
+        <w:numPr>
+          <w:ilvl w:val="1"/>
+          <w:numId w:val="1"/>
+        </w:numPr>
+      </w:pPr>
+      <w:r>
+        <w:t xml:space="preserve">E.g. </w:t>
+      </w:r>
+      <w:r>
+        <w:t>40</w:t>
+      </w:r>
+      <w:r>
+        <w:t>.00</w:t>
+      </w:r>
+      <w:r>
+        <w:t xml:space="preserve"> </w:t>
       </w:r>
       <w:r>
         <w:rPr>
@@ -4267,162 +4548,7 @@
         <w:t>à</w:t>
       </w:r>
       <w:r>
-        <w:t xml:space="preserve"> </w:t>
-      </w:r>
-      <w:proofErr w:type="spellStart"/>
-      <w:r>
-        <w:t>AlcoholServingCertification</w:t>
-      </w:r>
-      <w:proofErr w:type="spellEnd"/>
-    </w:p>
-    <w:p>
-      <w:pPr>
-        <w:pStyle w:val="ListParagraph"/>
-        <w:numPr>
-          <w:ilvl w:val="0"/>
-          <w:numId w:val="1"/>
-        </w:numPr>
-      </w:pPr>
-      <w:r>
-        <w:t xml:space="preserve">EID </w:t>
-      </w:r>
-      <w:r>
-        <w:rPr>
-          <w:rFonts w:ascii="Wingdings" w:eastAsia="Wingdings" w:hAnsi="Wingdings" w:cs="Wingdings"/>
-        </w:rPr>
-        <w:t>à</w:t>
-      </w:r>
-      <w:r>
-        <w:t xml:space="preserve"> Rank</w:t>
-      </w:r>
-    </w:p>
-    <w:p>
-      <w:pPr>
-        <w:pStyle w:val="ListParagraph"/>
-        <w:numPr>
-          <w:ilvl w:val="0"/>
-          <w:numId w:val="1"/>
-        </w:numPr>
-      </w:pPr>
-      <w:r>
-        <w:t xml:space="preserve">EID </w:t>
-      </w:r>
-      <w:r>
-        <w:rPr>
-          <w:rFonts w:ascii="Wingdings" w:eastAsia="Wingdings" w:hAnsi="Wingdings" w:cs="Wingdings"/>
-        </w:rPr>
-        <w:t>à</w:t>
-      </w:r>
-      <w:r>
-        <w:t xml:space="preserve"> </w:t>
-      </w:r>
-      <w:r>
-        <w:t>RID</w:t>
-      </w:r>
-    </w:p>
-    <w:p>
-      <w:pPr>
-        <w:pStyle w:val="ListParagraph"/>
-        <w:numPr>
-          <w:ilvl w:val="0"/>
-          <w:numId w:val="1"/>
-        </w:numPr>
-      </w:pPr>
-      <w:r>
-        <w:t xml:space="preserve">EID, RID </w:t>
-      </w:r>
-      <w:r>
-        <w:rPr>
-          <w:rFonts w:ascii="Wingdings" w:eastAsia="Wingdings" w:hAnsi="Wingdings" w:cs="Wingdings"/>
-        </w:rPr>
-        <w:t>à</w:t>
-      </w:r>
-      <w:r>
-        <w:t xml:space="preserve"> </w:t>
-      </w:r>
-      <w:proofErr w:type="spellStart"/>
-      <w:r>
-        <w:t>DateEmployed</w:t>
-      </w:r>
-      <w:proofErr w:type="spellEnd"/>
-    </w:p>
-    <w:p>
-      <w:pPr>
-        <w:pStyle w:val="ListParagraph"/>
-        <w:numPr>
-          <w:ilvl w:val="0"/>
-          <w:numId w:val="1"/>
-        </w:numPr>
-      </w:pPr>
-      <w:r>
-        <w:t>OID</w:t>
-      </w:r>
-      <w:r>
-        <w:t xml:space="preserve"> </w:t>
-      </w:r>
-      <w:r>
-        <w:rPr>
-          <w:rFonts w:ascii="Wingdings" w:eastAsia="Wingdings" w:hAnsi="Wingdings" w:cs="Wingdings"/>
-        </w:rPr>
-        <w:t>à</w:t>
-      </w:r>
-      <w:r>
-        <w:t xml:space="preserve"> </w:t>
-      </w:r>
-      <w:proofErr w:type="spellStart"/>
-      <w:r>
-        <w:t>TotalPrice</w:t>
-      </w:r>
-      <w:proofErr w:type="spellEnd"/>
-      <w:r>
-        <w:t xml:space="preserve">, Date, </w:t>
-      </w:r>
-      <w:proofErr w:type="spellStart"/>
-      <w:r>
-        <w:t>SatisfactionRating</w:t>
-      </w:r>
-      <w:proofErr w:type="spellEnd"/>
-      <w:r>
-        <w:t xml:space="preserve">, </w:t>
-      </w:r>
-      <w:proofErr w:type="spellStart"/>
-      <w:r>
-        <w:t>CEmail</w:t>
-      </w:r>
-      <w:proofErr w:type="spellEnd"/>
-      <w:r>
-        <w:t>, RID, EID</w:t>
-      </w:r>
-    </w:p>
-    <w:p>
-      <w:r>
-        <w:t>Other FDs:</w:t>
-      </w:r>
-    </w:p>
-    <w:p>
-      <w:pPr>
-        <w:pStyle w:val="ListParagraph"/>
-        <w:numPr>
-          <w:ilvl w:val="0"/>
-          <w:numId w:val="1"/>
-        </w:numPr>
-      </w:pPr>
-      <w:proofErr w:type="spellStart"/>
-      <w:r>
-        <w:t>RName</w:t>
-      </w:r>
-      <w:proofErr w:type="spellEnd"/>
-      <w:r>
-        <w:t xml:space="preserve"> </w:t>
-      </w:r>
-      <w:r>
-        <w:rPr>
-          <w:rFonts w:ascii="Wingdings" w:eastAsia="Wingdings" w:hAnsi="Wingdings" w:cs="Wingdings"/>
-        </w:rPr>
-        <w:t>à</w:t>
-      </w:r>
-      <w:r>
-        <w:t xml:space="preserve"> Cuisine</w:t>
+        <w:t xml:space="preserve"> True</w:t>
       </w:r>
     </w:p>
     <w:p>
@@ -4433,140 +4559,8 @@
           <w:numId w:val="1"/>
         </w:numPr>
       </w:pPr>
-      <w:proofErr w:type="gramStart"/>
-      <w:r>
-        <w:t>E.g.</w:t>
-      </w:r>
-      <w:proofErr w:type="gramEnd"/>
-      <w:r>
-        <w:t xml:space="preserve"> </w:t>
-      </w:r>
-      <w:r>
-        <w:t xml:space="preserve">Jo’s Italian Deli </w:t>
-      </w:r>
-      <w:r>
-        <w:rPr>
-          <w:rFonts w:ascii="Wingdings" w:eastAsia="Wingdings" w:hAnsi="Wingdings" w:cs="Wingdings"/>
-        </w:rPr>
-        <w:t>à</w:t>
-      </w:r>
-      <w:r>
-        <w:t xml:space="preserve"> Italian</w:t>
-      </w:r>
-    </w:p>
-    <w:p>
-      <w:pPr>
-        <w:pStyle w:val="ListParagraph"/>
-        <w:numPr>
-          <w:ilvl w:val="1"/>
-          <w:numId w:val="1"/>
-        </w:numPr>
-      </w:pPr>
-      <w:proofErr w:type="gramStart"/>
-      <w:r>
-        <w:t>E.g.</w:t>
-      </w:r>
-      <w:proofErr w:type="gramEnd"/>
-      <w:r>
-        <w:t xml:space="preserve"> </w:t>
-      </w:r>
-      <w:r>
-        <w:t xml:space="preserve">Nelly’s Brunch Pantry </w:t>
-      </w:r>
-      <w:r>
-        <w:rPr>
-          <w:rFonts w:ascii="Wingdings" w:eastAsia="Wingdings" w:hAnsi="Wingdings" w:cs="Wingdings"/>
-        </w:rPr>
-        <w:t>à</w:t>
-      </w:r>
-      <w:r>
-        <w:t xml:space="preserve"> Brunch</w:t>
-      </w:r>
-    </w:p>
-    <w:p>
-      <w:pPr>
-        <w:pStyle w:val="ListParagraph"/>
-        <w:numPr>
-          <w:ilvl w:val="0"/>
-          <w:numId w:val="1"/>
-        </w:numPr>
-      </w:pPr>
-      <w:proofErr w:type="spellStart"/>
-      <w:r>
-        <w:t>HoursPerWeek</w:t>
-      </w:r>
-      <w:proofErr w:type="spellEnd"/>
-      <w:r>
-        <w:t xml:space="preserve"> </w:t>
-      </w:r>
-      <w:r>
-        <w:rPr>
-          <w:rFonts w:ascii="Wingdings" w:eastAsia="Wingdings" w:hAnsi="Wingdings" w:cs="Wingdings"/>
-        </w:rPr>
-        <w:t>à</w:t>
-      </w:r>
-      <w:r>
-        <w:t xml:space="preserve"> </w:t>
-      </w:r>
-      <w:proofErr w:type="spellStart"/>
-      <w:r>
-        <w:t>FulltimeStatus</w:t>
-      </w:r>
-      <w:proofErr w:type="spellEnd"/>
-      <w:r>
-        <w:t xml:space="preserve"> </w:t>
-      </w:r>
-    </w:p>
-    <w:p>
-      <w:pPr>
-        <w:pStyle w:val="ListParagraph"/>
-        <w:numPr>
-          <w:ilvl w:val="1"/>
-          <w:numId w:val="1"/>
-        </w:numPr>
-      </w:pPr>
-      <w:proofErr w:type="gramStart"/>
-      <w:r>
-        <w:t>E.g.</w:t>
-      </w:r>
-      <w:proofErr w:type="gramEnd"/>
-      <w:r>
-        <w:t xml:space="preserve"> </w:t>
-      </w:r>
-      <w:r>
-        <w:t>40</w:t>
-      </w:r>
-      <w:r>
-        <w:t>.00</w:t>
-      </w:r>
-      <w:r>
-        <w:t xml:space="preserve"> </w:t>
-      </w:r>
-      <w:r>
-        <w:rPr>
-          <w:rFonts w:ascii="Wingdings" w:eastAsia="Wingdings" w:hAnsi="Wingdings" w:cs="Wingdings"/>
-        </w:rPr>
-        <w:t>à</w:t>
-      </w:r>
-      <w:r>
-        <w:t xml:space="preserve"> True</w:t>
-      </w:r>
-    </w:p>
-    <w:p>
-      <w:pPr>
-        <w:pStyle w:val="ListParagraph"/>
-        <w:numPr>
-          <w:ilvl w:val="1"/>
-          <w:numId w:val="1"/>
-        </w:numPr>
-      </w:pPr>
-      <w:proofErr w:type="gramStart"/>
-      <w:r>
-        <w:t>E.g.</w:t>
-      </w:r>
-      <w:proofErr w:type="gramEnd"/>
-      <w:r>
-        <w:t xml:space="preserve"> </w:t>
+      <w:r>
+        <w:t xml:space="preserve">E.g. </w:t>
       </w:r>
       <w:r>
         <w:t>20</w:t>
@@ -5094,11 +5088,25 @@
       </w:r>
       <w:proofErr w:type="spellStart"/>
       <w:r>
-        <w:t>AnnualSalary</w:t>
-      </w:r>
-      <w:proofErr w:type="spellEnd"/>
-      <w:r>
-        <w:t xml:space="preserve">: REAL, </w:t>
+        <w:t>HourlyWage</w:t>
+      </w:r>
+      <w:proofErr w:type="spellEnd"/>
+      <w:r>
+        <w:t>: REAL,</w:t>
+      </w:r>
+      <w:r>
+        <w:t xml:space="preserve"> </w:t>
+      </w:r>
+      <w:proofErr w:type="spellStart"/>
+      <w:r>
+        <w:t>HoursPerWeek</w:t>
+      </w:r>
+      <w:proofErr w:type="spellEnd"/>
+      <w:r>
+        <w:t>: REAL,</w:t>
+      </w:r>
+      <w:r>
+        <w:t xml:space="preserve"> </w:t>
       </w:r>
       <w:proofErr w:type="spellStart"/>
       <w:r>
@@ -5139,7 +5147,15 @@
       </w:r>
       <w:proofErr w:type="spellStart"/>
       <w:r>
-        <w:t>AnnualSalary</w:t>
+        <w:t>HourlyWage</w:t>
+      </w:r>
+      <w:proofErr w:type="spellEnd"/>
+      <w:r>
+        <w:t xml:space="preserve">, </w:t>
+      </w:r>
+      <w:proofErr w:type="spellStart"/>
+      <w:r>
+        <w:t>HoursPerWeek</w:t>
       </w:r>
       <w:proofErr w:type="spellEnd"/>
       <w:r>
@@ -5345,11 +5361,25 @@
       </w:r>
       <w:proofErr w:type="spellStart"/>
       <w:r>
-        <w:t>AnnualSalary</w:t>
-      </w:r>
-      <w:proofErr w:type="spellEnd"/>
-      <w:r>
-        <w:t>: REAL)</w:t>
+        <w:t>HourlyWage</w:t>
+      </w:r>
+      <w:proofErr w:type="spellEnd"/>
+      <w:r>
+        <w:t>: REAL</w:t>
+      </w:r>
+      <w:r>
+        <w:t xml:space="preserve">, </w:t>
+      </w:r>
+      <w:proofErr w:type="spellStart"/>
+      <w:r>
+        <w:t>HoursPerWeek</w:t>
+      </w:r>
+      <w:proofErr w:type="spellEnd"/>
+      <w:r>
+        <w:t>: REAL</w:t>
+      </w:r>
+      <w:r>
+        <w:t>)</w:t>
       </w:r>
     </w:p>
     <w:p>
@@ -5369,7 +5399,7 @@
         <w:t>Employees</w:t>
       </w:r>
       <w:r>
-        <w:t>Salary</w:t>
+        <w:t>FT</w:t>
       </w:r>
       <w:proofErr w:type="spellEnd"/>
       <w:r>
@@ -6646,6 +6676,20 @@
       </w:r>
       <w:proofErr w:type="spellStart"/>
       <w:r>
+        <w:t>HourlyWage</w:t>
+      </w:r>
+      <w:proofErr w:type="spellEnd"/>
+      <w:r>
+        <w:t>: REAL</w:t>
+      </w:r>
+      <w:r>
+        <w:t>,</w:t>
+      </w:r>
+      <w:r>
+        <w:t xml:space="preserve"> </w:t>
+      </w:r>
+      <w:proofErr w:type="spellStart"/>
+      <w:r>
         <w:t>HoursPerWeek</w:t>
       </w:r>
       <w:proofErr w:type="spellEnd"/>
@@ -6699,7 +6743,10 @@
       </w:pPr>
       <w:proofErr w:type="spellStart"/>
       <w:r>
-        <w:t>EmployeesSalary</w:t>
+        <w:t>Employees</w:t>
+      </w:r>
+      <w:r>
+        <w:t>FT</w:t>
       </w:r>
       <w:proofErr w:type="spellEnd"/>
       <w:r>

</xml_diff>